<commit_message>
idk what this is tbh
</commit_message>
<xml_diff>
--- a/proftaak/documentatie/versies_programma_van_eisen/91947_BrowserBuddies_ExPVB25604_ProgrammaVanEisen_Pog1_Ver1.docx
+++ b/proftaak/documentatie/versies_programma_van_eisen/91947_BrowserBuddies_ExPVB25604_ProgrammaVanEisen_Pog1_Ver1.docx
@@ -9,7 +9,6 @@
           <w:lang w:val="en-US"/>
         </w:rPr>
       </w:pPr>
-      <w:proofErr w:type="spellStart"/>
       <w:r>
         <w:rPr>
           <w:lang w:val="en-US"/>
@@ -20,23 +19,8 @@
         <w:rPr>
           <w:lang w:val="en-US"/>
         </w:rPr>
-        <w:t>ogramma</w:t>
-      </w:r>
-      <w:proofErr w:type="spellEnd"/>
-      <w:r>
-        <w:rPr>
-          <w:lang w:val="en-US"/>
-        </w:rPr>
-        <w:t xml:space="preserve"> van </w:t>
-      </w:r>
-      <w:proofErr w:type="spellStart"/>
-      <w:r>
-        <w:rPr>
-          <w:lang w:val="en-US"/>
-        </w:rPr>
-        <w:t>eisen</w:t>
-      </w:r>
-      <w:proofErr w:type="spellEnd"/>
+        <w:t>ogramma van eisen</w:t>
+      </w:r>
     </w:p>
     <w:p>
       <w:pPr>
@@ -61,7 +45,6 @@
           <w:showingPlcHdr/>
           <w:text/>
         </w:sdtPr>
-        <w:sdtEndPr/>
         <w:sdtContent>
           <w:r>
             <w:rPr>
@@ -137,10 +120,9 @@
                 </w:placeholder>
                 <w:text/>
               </w:sdtPr>
-              <w:sdtEndPr/>
               <w:sdtContent>
                 <w:r>
-                  <w:t>1</w:t>
+                  <w:t>2</w:t>
                 </w:r>
               </w:sdtContent>
             </w:sdt>
@@ -187,7 +169,6 @@
                 </w:placeholder>
                 <w:text/>
               </w:sdtPr>
-              <w:sdtEndPr/>
               <w:sdtContent>
                 <w:r>
                   <w:rPr>
@@ -242,7 +223,6 @@
                 </w:placeholder>
                 <w:text/>
               </w:sdtPr>
-              <w:sdtEndPr/>
               <w:sdtContent>
                 <w:r>
                   <w:t>15/05/2024</w:t>
@@ -1293,55 +1273,7 @@
           <w:i w:val="0"/>
           <w:iCs w:val="0"/>
         </w:rPr>
-        <w:t>e opdrachtgever voor ons project is Ter AA, specifiek software development. Bij de software development opleiding leer je coderen met html/</w:t>
-      </w:r>
-      <w:proofErr w:type="spellStart"/>
-      <w:r>
-        <w:rPr>
-          <w:i w:val="0"/>
-          <w:iCs w:val="0"/>
-        </w:rPr>
-        <w:t>css</w:t>
-      </w:r>
-      <w:proofErr w:type="spellEnd"/>
-      <w:r>
-        <w:rPr>
-          <w:i w:val="0"/>
-          <w:iCs w:val="0"/>
-        </w:rPr>
-        <w:t>/</w:t>
-      </w:r>
-      <w:proofErr w:type="spellStart"/>
-      <w:r>
-        <w:rPr>
-          <w:i w:val="0"/>
-          <w:iCs w:val="0"/>
-        </w:rPr>
-        <w:t>php</w:t>
-      </w:r>
-      <w:proofErr w:type="spellEnd"/>
-      <w:r>
-        <w:rPr>
-          <w:i w:val="0"/>
-          <w:iCs w:val="0"/>
-        </w:rPr>
-        <w:t xml:space="preserve">, c#, </w:t>
-      </w:r>
-      <w:proofErr w:type="spellStart"/>
-      <w:r>
-        <w:rPr>
-          <w:i w:val="0"/>
-          <w:iCs w:val="0"/>
-        </w:rPr>
-        <w:t>arduino</w:t>
-      </w:r>
-      <w:proofErr w:type="spellEnd"/>
-      <w:r>
-        <w:rPr>
-          <w:i w:val="0"/>
-          <w:iCs w:val="0"/>
-        </w:rPr>
-        <w:t xml:space="preserve"> etc. je leert ook de basis van andere belangrijke ICT onderdelen, zoals git en interface design. </w:t>
+        <w:t xml:space="preserve">e opdrachtgever voor ons project is Ter AA, specifiek software development. Bij de software development opleiding leer je coderen met html/css/php, c#, arduino etc. je leert ook de basis van andere belangrijke ICT onderdelen, zoals git en interface design. </w:t>
       </w:r>
     </w:p>
     <w:p>
@@ -1359,39 +1291,7 @@
           <w:i w:val="0"/>
           <w:iCs w:val="0"/>
         </w:rPr>
-        <w:t xml:space="preserve">Ons team bestaat uit 3 leden: Rico </w:t>
-      </w:r>
-      <w:proofErr w:type="spellStart"/>
-      <w:r>
-        <w:rPr>
-          <w:i w:val="0"/>
-          <w:iCs w:val="0"/>
-        </w:rPr>
-        <w:t>Oliveira</w:t>
-      </w:r>
-      <w:proofErr w:type="spellEnd"/>
-      <w:r>
-        <w:rPr>
-          <w:i w:val="0"/>
-          <w:iCs w:val="0"/>
-        </w:rPr>
-        <w:t xml:space="preserve"> </w:t>
-      </w:r>
-      <w:proofErr w:type="spellStart"/>
-      <w:r>
-        <w:rPr>
-          <w:i w:val="0"/>
-          <w:iCs w:val="0"/>
-        </w:rPr>
-        <w:t>Mendes</w:t>
-      </w:r>
-      <w:proofErr w:type="spellEnd"/>
-      <w:r>
-        <w:rPr>
-          <w:i w:val="0"/>
-          <w:iCs w:val="0"/>
-        </w:rPr>
-        <w:t xml:space="preserve">, </w:t>
+        <w:t xml:space="preserve">Ons team bestaat uit 3 leden: Rico Oliveira Mendes, </w:t>
       </w:r>
       <w:r>
         <w:rPr>
@@ -1412,23 +1312,7 @@
           <w:i w:val="0"/>
           <w:iCs w:val="0"/>
         </w:rPr>
-        <w:t xml:space="preserve"> Maurits ontwerpt en maakt de hardware voor het project en maakt een klein onderdeel van de website, verder werkt Maurits aan de </w:t>
-      </w:r>
-      <w:proofErr w:type="spellStart"/>
-      <w:r>
-        <w:rPr>
-          <w:i w:val="0"/>
-          <w:iCs w:val="0"/>
-        </w:rPr>
-        <w:t>arduino</w:t>
-      </w:r>
-      <w:proofErr w:type="spellEnd"/>
-      <w:r>
-        <w:rPr>
-          <w:i w:val="0"/>
-          <w:iCs w:val="0"/>
-        </w:rPr>
-        <w:t xml:space="preserve"> code die samen gaat met de hardware.</w:t>
+        <w:t xml:space="preserve"> Maurits ontwerpt en maakt de hardware voor het project en maakt een klein onderdeel van de website, verder werkt Maurits aan de arduino code die samen gaat met de hardware.</w:t>
       </w:r>
     </w:p>
     <w:bookmarkEnd w:id="6"/>
@@ -1658,21 +1542,7 @@
         <w:rPr>
           <w:rStyle w:val="Heading1Char"/>
         </w:rPr>
-        <w:t xml:space="preserve"> (Definition of </w:t>
-      </w:r>
-      <w:proofErr w:type="spellStart"/>
-      <w:r>
-        <w:rPr>
-          <w:rStyle w:val="Heading1Char"/>
-        </w:rPr>
-        <w:t>done</w:t>
-      </w:r>
-      <w:proofErr w:type="spellEnd"/>
-      <w:r>
-        <w:rPr>
-          <w:rStyle w:val="Heading1Char"/>
-        </w:rPr>
-        <w:t>)</w:t>
+        <w:t xml:space="preserve"> (Definition of done)</w:t>
       </w:r>
       <w:bookmarkEnd w:id="9"/>
       <w:r>
@@ -1708,7 +1578,6 @@
           <w:lang w:val="en-GB"/>
         </w:rPr>
       </w:pPr>
-      <w:proofErr w:type="spellStart"/>
       <w:r>
         <w:rPr>
           <w:rStyle w:val="SPLinfoChar"/>
@@ -1716,9 +1585,8 @@
           <w:iCs w:val="0"/>
           <w:lang w:val="en-GB"/>
         </w:rPr>
-        <w:t>camelCasing</w:t>
-      </w:r>
-      <w:proofErr w:type="spellEnd"/>
+        <w:t>camelCasing for variables (and i</w:t>
+      </w:r>
       <w:r>
         <w:rPr>
           <w:rStyle w:val="SPLinfoChar"/>
@@ -1726,56 +1594,7 @@
           <w:iCs w:val="0"/>
           <w:lang w:val="en-GB"/>
         </w:rPr>
-        <w:t xml:space="preserve"> for variables (and i</w:t>
-      </w:r>
-      <w:r>
-        <w:rPr>
-          <w:rStyle w:val="SPLinfoChar"/>
-          <w:i w:val="0"/>
-          <w:iCs w:val="0"/>
-          <w:lang w:val="en-GB"/>
-        </w:rPr>
-        <w:t xml:space="preserve">tem names in </w:t>
-      </w:r>
-      <w:proofErr w:type="spellStart"/>
-      <w:r>
-        <w:rPr>
-          <w:rStyle w:val="SPLinfoChar"/>
-          <w:i w:val="0"/>
-          <w:iCs w:val="0"/>
-          <w:lang w:val="en-GB"/>
-        </w:rPr>
-        <w:t>c#</w:t>
-      </w:r>
-      <w:proofErr w:type="spellEnd"/>
-      <w:r>
-        <w:rPr>
-          <w:rStyle w:val="SPLinfoChar"/>
-          <w:i w:val="0"/>
-          <w:iCs w:val="0"/>
-          <w:lang w:val="en-GB"/>
-        </w:rPr>
-        <w:t>) (</w:t>
-      </w:r>
-      <w:proofErr w:type="spellStart"/>
-      <w:r>
-        <w:rPr>
-          <w:rStyle w:val="SPLinfoChar"/>
-          <w:i w:val="0"/>
-          <w:iCs w:val="0"/>
-          <w:lang w:val="en-GB"/>
-        </w:rPr>
-        <w:t>playerPoints</w:t>
-      </w:r>
-      <w:proofErr w:type="spellEnd"/>
-      <w:r>
-        <w:rPr>
-          <w:rStyle w:val="SPLinfoChar"/>
-          <w:i w:val="0"/>
-          <w:iCs w:val="0"/>
-          <w:lang w:val="en-GB"/>
-        </w:rPr>
-        <w:t xml:space="preserve"> etc.)</w:t>
+        <w:t>tem names in c#) (playerPoints etc.)</w:t>
       </w:r>
     </w:p>
     <w:p>
@@ -1792,7 +1611,6 @@
           <w:lang w:val="en-GB"/>
         </w:rPr>
       </w:pPr>
-      <w:proofErr w:type="spellStart"/>
       <w:r>
         <w:rPr>
           <w:rStyle w:val="SPLinfoChar"/>
@@ -1800,37 +1618,7 @@
           <w:iCs w:val="0"/>
           <w:lang w:val="en-GB"/>
         </w:rPr>
-        <w:t>PascalCasing</w:t>
-      </w:r>
-      <w:proofErr w:type="spellEnd"/>
-      <w:r>
-        <w:rPr>
-          <w:rStyle w:val="SPLinfoChar"/>
-          <w:i w:val="0"/>
-          <w:iCs w:val="0"/>
-          <w:lang w:val="en-GB"/>
-        </w:rPr>
-        <w:t xml:space="preserve"> for functions (</w:t>
-      </w:r>
-      <w:proofErr w:type="spellStart"/>
-      <w:r>
-        <w:rPr>
-          <w:rStyle w:val="SPLinfoChar"/>
-          <w:i w:val="0"/>
-          <w:iCs w:val="0"/>
-          <w:lang w:val="en-GB"/>
-        </w:rPr>
-        <w:t>HtmlHeader</w:t>
-      </w:r>
-      <w:proofErr w:type="spellEnd"/>
-      <w:r>
-        <w:rPr>
-          <w:rStyle w:val="SPLinfoChar"/>
-          <w:i w:val="0"/>
-          <w:iCs w:val="0"/>
-          <w:lang w:val="en-GB"/>
-        </w:rPr>
-        <w:t>() e</w:t>
+        <w:t>PascalCasing for functions (HtmlHeader() e</w:t>
       </w:r>
       <w:r>
         <w:rPr>
@@ -1863,47 +1651,7 @@
           <w:iCs w:val="0"/>
           <w:lang w:val="en-GB"/>
         </w:rPr>
-        <w:t xml:space="preserve">Personal abbreviation after </w:t>
-      </w:r>
-      <w:proofErr w:type="spellStart"/>
-      <w:r>
-        <w:rPr>
-          <w:rStyle w:val="SPLinfoChar"/>
-          <w:i w:val="0"/>
-          <w:iCs w:val="0"/>
-          <w:lang w:val="en-GB"/>
-        </w:rPr>
-        <w:t>c#</w:t>
-      </w:r>
-      <w:proofErr w:type="spellEnd"/>
-      <w:r>
-        <w:rPr>
-          <w:rStyle w:val="SPLinfoChar"/>
-          <w:i w:val="0"/>
-          <w:iCs w:val="0"/>
-          <w:lang w:val="en-GB"/>
-        </w:rPr>
-        <w:t xml:space="preserve"> items (</w:t>
-      </w:r>
-      <w:proofErr w:type="spellStart"/>
-      <w:r>
-        <w:rPr>
-          <w:rStyle w:val="SPLinfoChar"/>
-          <w:i w:val="0"/>
-          <w:iCs w:val="0"/>
-          <w:lang w:val="en-GB"/>
-        </w:rPr>
-        <w:t>btnStartIwaa</w:t>
-      </w:r>
-      <w:proofErr w:type="spellEnd"/>
-      <w:r>
-        <w:rPr>
-          <w:rStyle w:val="SPLinfoChar"/>
-          <w:i w:val="0"/>
-          <w:iCs w:val="0"/>
-          <w:lang w:val="en-GB"/>
-        </w:rPr>
-        <w:t xml:space="preserve"> etc.)</w:t>
+        <w:t>Personal abbreviation after c# items (btnStartIwaa etc.)</w:t>
       </w:r>
     </w:p>
     <w:p>
@@ -2068,15 +1816,7 @@
         </w:numPr>
       </w:pPr>
       <w:r>
-        <w:t xml:space="preserve">Iedere pagina zal een </w:t>
-      </w:r>
-      <w:proofErr w:type="spellStart"/>
-      <w:r>
-        <w:t>nav</w:t>
-      </w:r>
-      <w:proofErr w:type="spellEnd"/>
-      <w:r>
-        <w:t xml:space="preserve"> bar hebben met de cor</w:t>
+        <w:t>Iedere pagina zal een nav bar hebben met de cor</w:t>
       </w:r>
       <w:r>
         <w:t>recte items en foto</w:t>
@@ -2091,15 +1831,7 @@
         </w:numPr>
       </w:pPr>
       <w:r>
-        <w:t xml:space="preserve">Alle side pages hebben de </w:t>
-      </w:r>
-      <w:proofErr w:type="spellStart"/>
-      <w:r>
-        <w:t>nav</w:t>
-      </w:r>
-      <w:proofErr w:type="spellEnd"/>
-      <w:r>
-        <w:t xml:space="preserve"> bar van de homepage helemaal boven</w:t>
+        <w:t>Alle side pages hebben de nav bar van de homepage helemaal boven</w:t>
       </w:r>
     </w:p>
     <w:p>
@@ -2112,29 +1844,7 @@
       </w:pPr>
       <w:r>
         <w:lastRenderedPageBreak/>
-        <w:t>De chips zijn ter allen tijden</w:t>
-      </w:r>
-      <w:r>
-        <w:t xml:space="preserve"> zichtbaar </w:t>
-      </w:r>
-      <w:r>
-        <w:t xml:space="preserve">in de </w:t>
-      </w:r>
-      <w:proofErr w:type="spellStart"/>
-      <w:r>
-        <w:t>main</w:t>
-      </w:r>
-      <w:proofErr w:type="spellEnd"/>
-      <w:r>
-        <w:t xml:space="preserve"> </w:t>
-      </w:r>
-      <w:proofErr w:type="spellStart"/>
-      <w:r>
-        <w:t>nav</w:t>
-      </w:r>
-      <w:proofErr w:type="spellEnd"/>
-      <w:r>
-        <w:t xml:space="preserve"> bar</w:t>
+        <w:t>De chips zijn ter allen tijden zichtbaar in de main nav bar</w:t>
       </w:r>
     </w:p>
     <w:p>
@@ -2158,15 +1868,7 @@
         </w:numPr>
       </w:pPr>
       <w:r>
-        <w:t xml:space="preserve">1 knop voor naar de casino game te gaan en 1 knop voor sport </w:t>
-      </w:r>
-      <w:proofErr w:type="spellStart"/>
-      <w:r>
-        <w:t>betting</w:t>
-      </w:r>
-      <w:proofErr w:type="spellEnd"/>
-      <w:r>
-        <w:t xml:space="preserve"> op de homepage</w:t>
+        <w:t>1 knop voor naar de casino game te gaan en 1 knop voor sport betting op de homepage</w:t>
       </w:r>
     </w:p>
     <w:p>
@@ -2190,13 +1892,8 @@
         </w:numPr>
       </w:pPr>
       <w:r>
-        <w:t xml:space="preserve">Je kan een team kiezen om te </w:t>
-      </w:r>
-      <w:proofErr w:type="spellStart"/>
-      <w:r>
-        <w:t>supporten</w:t>
-      </w:r>
-      <w:proofErr w:type="spellEnd"/>
+        <w:t>Je kan een team kiezen om te supporten</w:t>
+      </w:r>
     </w:p>
     <w:p>
       <w:pPr>
@@ -2207,15 +1904,7 @@
         </w:numPr>
       </w:pPr>
       <w:r>
-        <w:t xml:space="preserve">Je kan de team </w:t>
-      </w:r>
-      <w:proofErr w:type="spellStart"/>
-      <w:r>
-        <w:t>lineup</w:t>
-      </w:r>
-      <w:proofErr w:type="spellEnd"/>
-      <w:r>
-        <w:t xml:space="preserve"> zien incl. speler statistieken.</w:t>
+        <w:t>Je kan de team lineup zien incl. speler statistieken.</w:t>
       </w:r>
     </w:p>
     <w:p>
@@ -2227,15 +1916,7 @@
         </w:numPr>
       </w:pPr>
       <w:r>
-        <w:t>Je kan (nep)geld wedden op welke ‘</w:t>
-      </w:r>
-      <w:proofErr w:type="spellStart"/>
-      <w:r>
-        <w:t>seed</w:t>
-      </w:r>
-      <w:proofErr w:type="spellEnd"/>
-      <w:r>
-        <w:t>’ het team zal behalen.</w:t>
+        <w:t>Je kan (nep)geld wedden op welke ‘seed’ het team zal behalen.</w:t>
       </w:r>
     </w:p>
     <w:p>
@@ -2247,15 +1928,7 @@
         </w:numPr>
       </w:pPr>
       <w:r>
-        <w:t xml:space="preserve">Als je team in de </w:t>
-      </w:r>
-      <w:proofErr w:type="spellStart"/>
-      <w:r>
-        <w:t>playoffs</w:t>
-      </w:r>
-      <w:proofErr w:type="spellEnd"/>
-      <w:r>
-        <w:t xml:space="preserve"> komt kan je geld zetten op hoe ver ze komen</w:t>
+        <w:t>Als je team in de playoffs komt kan je geld zetten op hoe ver ze komen</w:t>
       </w:r>
     </w:p>
     <w:p>
@@ -2267,15 +1940,7 @@
         </w:numPr>
       </w:pPr>
       <w:r>
-        <w:t xml:space="preserve">Je kan ter allen tijden je game </w:t>
-      </w:r>
-      <w:proofErr w:type="spellStart"/>
-      <w:r>
-        <w:t>schedule</w:t>
-      </w:r>
-      <w:proofErr w:type="spellEnd"/>
-      <w:r>
-        <w:t xml:space="preserve"> bekijken</w:t>
+        <w:t>Je kan ter allen tijden je game schedule bekijken</w:t>
       </w:r>
     </w:p>
     <w:p>
@@ -2287,15 +1952,7 @@
         </w:numPr>
       </w:pPr>
       <w:r>
-        <w:t xml:space="preserve">Er zijn 3 </w:t>
-      </w:r>
-      <w:proofErr w:type="spellStart"/>
-      <w:r>
-        <w:t>betting</w:t>
-      </w:r>
-      <w:proofErr w:type="spellEnd"/>
-      <w:r>
-        <w:t xml:space="preserve"> options per game.</w:t>
+        <w:t>Er zijn 3 betting options per game.</w:t>
       </w:r>
     </w:p>
     <w:p>
@@ -2313,21 +1970,7 @@
         <w:rPr>
           <w:lang w:val="en-GB"/>
         </w:rPr>
-        <w:t xml:space="preserve">Show de game result </w:t>
-      </w:r>
-      <w:proofErr w:type="spellStart"/>
-      <w:r>
-        <w:rPr>
-          <w:lang w:val="en-GB"/>
-        </w:rPr>
-        <w:t>en</w:t>
-      </w:r>
-      <w:proofErr w:type="spellEnd"/>
-      <w:r>
-        <w:rPr>
-          <w:lang w:val="en-GB"/>
-        </w:rPr>
-        <w:t xml:space="preserve"> profits/losses</w:t>
+        <w:t>Show de game result en profits/losses</w:t>
       </w:r>
     </w:p>
     <w:p>
@@ -2360,23 +2003,7 @@
         </w:numPr>
       </w:pPr>
       <w:r>
-        <w:t xml:space="preserve">De </w:t>
-      </w:r>
-      <w:proofErr w:type="spellStart"/>
-      <w:r>
-        <w:t>payout</w:t>
-      </w:r>
-      <w:proofErr w:type="spellEnd"/>
-      <w:r>
-        <w:t xml:space="preserve"> zal gaan volgens de officiële </w:t>
-      </w:r>
-      <w:proofErr w:type="spellStart"/>
-      <w:r>
-        <w:t>rates</w:t>
-      </w:r>
-      <w:proofErr w:type="spellEnd"/>
-      <w:r>
-        <w:t>.</w:t>
+        <w:t>De payout zal gaan volgens de officiële rates.</w:t>
       </w:r>
     </w:p>
     <w:p>
@@ -2395,6 +2022,128 @@
           <w:numId w:val="9"/>
         </w:numPr>
       </w:pPr>
+      <w:r>
+        <w:t>Er</w:t>
+      </w:r>
+      <w:r>
+        <w:t xml:space="preserve"> is een homepage met een knop naar de custimization shop en een naar de slot machine</w:t>
+      </w:r>
+      <w:r>
+        <w:t xml:space="preserve"> en een om je chips uit te cashen</w:t>
+      </w:r>
+    </w:p>
+    <w:p>
+      <w:pPr>
+        <w:pStyle w:val="ListParagraph"/>
+        <w:numPr>
+          <w:ilvl w:val="0"/>
+          <w:numId w:val="9"/>
+        </w:numPr>
+      </w:pPr>
+      <w:r>
+        <w:t>In de custimization shop kun</w:t>
+      </w:r>
+      <w:r>
+        <w:t xml:space="preserve"> je</w:t>
+      </w:r>
+      <w:r>
+        <w:t xml:space="preserve"> verschillende opties kopen voor de achtergrondkleur</w:t>
+      </w:r>
+      <w:r>
+        <w:t xml:space="preserve"> en </w:t>
+      </w:r>
+      <w:r>
+        <w:t>de fotos op de slot machine</w:t>
+      </w:r>
+    </w:p>
+    <w:p>
+      <w:pPr>
+        <w:pStyle w:val="ListParagraph"/>
+        <w:numPr>
+          <w:ilvl w:val="0"/>
+          <w:numId w:val="9"/>
+        </w:numPr>
+      </w:pPr>
+      <w:r>
+        <w:t>Je kan deze customisations kopen met de verdiende chips</w:t>
+      </w:r>
+    </w:p>
+    <w:p>
+      <w:pPr>
+        <w:pStyle w:val="ListParagraph"/>
+        <w:numPr>
+          <w:ilvl w:val="0"/>
+          <w:numId w:val="9"/>
+        </w:numPr>
+      </w:pPr>
+      <w:r>
+        <w:t>De slot machi</w:t>
+      </w:r>
+      <w:r>
+        <w:t>ne is bruikbaar en er wordt [amount of chips] ingezet per spin</w:t>
+      </w:r>
+    </w:p>
+    <w:p>
+      <w:pPr>
+        <w:pStyle w:val="ListParagraph"/>
+        <w:numPr>
+          <w:ilvl w:val="0"/>
+          <w:numId w:val="9"/>
+        </w:numPr>
+      </w:pPr>
+      <w:r>
+        <w:t xml:space="preserve">Afhangend van de combinatie afbeeldingen na de spin word je </w:t>
+      </w:r>
+      <w:r>
+        <w:t>correct uitbetaald</w:t>
+      </w:r>
+    </w:p>
+    <w:p>
+      <w:pPr>
+        <w:pStyle w:val="Heading2"/>
+      </w:pPr>
+      <w:r>
+        <w:t>Hardware</w:t>
+      </w:r>
+    </w:p>
+    <w:p>
+      <w:pPr>
+        <w:pStyle w:val="ListParagraph"/>
+        <w:numPr>
+          <w:ilvl w:val="0"/>
+          <w:numId w:val="10"/>
+        </w:numPr>
+      </w:pPr>
+      <w:r>
+        <w:t>De hardware zal bestaan uit onderdelen van arduino en 3d-print</w:t>
+      </w:r>
+    </w:p>
+    <w:p>
+      <w:pPr>
+        <w:pStyle w:val="ListParagraph"/>
+        <w:numPr>
+          <w:ilvl w:val="0"/>
+          <w:numId w:val="10"/>
+        </w:numPr>
+      </w:pPr>
+      <w:r>
+        <w:t>Als de cash-out knop word ingedruk</w:t>
+      </w:r>
+      <w:r>
+        <w:t>t word het correcte aantal muntjes uitgespuugd.</w:t>
+      </w:r>
+    </w:p>
+    <w:p>
+      <w:pPr>
+        <w:pStyle w:val="ListParagraph"/>
+        <w:numPr>
+          <w:ilvl w:val="0"/>
+          <w:numId w:val="10"/>
+        </w:numPr>
+      </w:pPr>
+      <w:r>
+        <w:t>De muntjes worden uitgespuugd door middel van een servomotor</w:t>
+      </w:r>
     </w:p>
     <w:p>
       <w:pPr>
@@ -3485,7 +3234,6 @@
           <w:docPartUnique/>
         </w:docPartObj>
       </w:sdtPr>
-      <w:sdtEndPr/>
       <w:sdtContent>
         <w:sdt>
           <w:sdtPr>
@@ -3495,7 +3243,6 @@
               <w:docPartUnique/>
             </w:docPartObj>
           </w:sdtPr>
-          <w:sdtEndPr/>
           <w:sdtContent>
             <w:r>
               <w:rPr>
@@ -3702,7 +3449,6 @@
           <w:docPartUnique/>
         </w:docPartObj>
       </w:sdtPr>
-      <w:sdtEndPr/>
       <w:sdtContent>
         <w:r>
           <w:rPr>
@@ -4658,6 +4404,119 @@
     </w:lvl>
   </w:abstractNum>
   <w:abstractNum w:abstractNumId="3" w15:restartNumberingAfterBreak="0">
+    <w:nsid w:val="3A825728"/>
+    <w:multiLevelType w:val="hybridMultilevel"/>
+    <w:tmpl w:val="E38023CA"/>
+    <w:lvl w:ilvl="0" w:tplc="20000001">
+      <w:start w:val="1"/>
+      <w:numFmt w:val="bullet"/>
+      <w:lvlText w:val=""/>
+      <w:lvlJc w:val="left"/>
+      <w:pPr>
+        <w:ind w:left="720" w:hanging="360"/>
+      </w:pPr>
+      <w:rPr>
+        <w:rFonts w:ascii="Symbol" w:hAnsi="Symbol" w:hint="default"/>
+      </w:rPr>
+    </w:lvl>
+    <w:lvl w:ilvl="1" w:tplc="20000003" w:tentative="1">
+      <w:start w:val="1"/>
+      <w:numFmt w:val="bullet"/>
+      <w:lvlText w:val="o"/>
+      <w:lvlJc w:val="left"/>
+      <w:pPr>
+        <w:ind w:left="1440" w:hanging="360"/>
+      </w:pPr>
+      <w:rPr>
+        <w:rFonts w:ascii="Courier New" w:hAnsi="Courier New" w:cs="Courier New" w:hint="default"/>
+      </w:rPr>
+    </w:lvl>
+    <w:lvl w:ilvl="2" w:tplc="20000005" w:tentative="1">
+      <w:start w:val="1"/>
+      <w:numFmt w:val="bullet"/>
+      <w:lvlText w:val=""/>
+      <w:lvlJc w:val="left"/>
+      <w:pPr>
+        <w:ind w:left="2160" w:hanging="360"/>
+      </w:pPr>
+      <w:rPr>
+        <w:rFonts w:ascii="Wingdings" w:hAnsi="Wingdings" w:hint="default"/>
+      </w:rPr>
+    </w:lvl>
+    <w:lvl w:ilvl="3" w:tplc="20000001" w:tentative="1">
+      <w:start w:val="1"/>
+      <w:numFmt w:val="bullet"/>
+      <w:lvlText w:val=""/>
+      <w:lvlJc w:val="left"/>
+      <w:pPr>
+        <w:ind w:left="2880" w:hanging="360"/>
+      </w:pPr>
+      <w:rPr>
+        <w:rFonts w:ascii="Symbol" w:hAnsi="Symbol" w:hint="default"/>
+      </w:rPr>
+    </w:lvl>
+    <w:lvl w:ilvl="4" w:tplc="20000003" w:tentative="1">
+      <w:start w:val="1"/>
+      <w:numFmt w:val="bullet"/>
+      <w:lvlText w:val="o"/>
+      <w:lvlJc w:val="left"/>
+      <w:pPr>
+        <w:ind w:left="3600" w:hanging="360"/>
+      </w:pPr>
+      <w:rPr>
+        <w:rFonts w:ascii="Courier New" w:hAnsi="Courier New" w:cs="Courier New" w:hint="default"/>
+      </w:rPr>
+    </w:lvl>
+    <w:lvl w:ilvl="5" w:tplc="20000005" w:tentative="1">
+      <w:start w:val="1"/>
+      <w:numFmt w:val="bullet"/>
+      <w:lvlText w:val=""/>
+      <w:lvlJc w:val="left"/>
+      <w:pPr>
+        <w:ind w:left="4320" w:hanging="360"/>
+      </w:pPr>
+      <w:rPr>
+        <w:rFonts w:ascii="Wingdings" w:hAnsi="Wingdings" w:hint="default"/>
+      </w:rPr>
+    </w:lvl>
+    <w:lvl w:ilvl="6" w:tplc="20000001" w:tentative="1">
+      <w:start w:val="1"/>
+      <w:numFmt w:val="bullet"/>
+      <w:lvlText w:val=""/>
+      <w:lvlJc w:val="left"/>
+      <w:pPr>
+        <w:ind w:left="5040" w:hanging="360"/>
+      </w:pPr>
+      <w:rPr>
+        <w:rFonts w:ascii="Symbol" w:hAnsi="Symbol" w:hint="default"/>
+      </w:rPr>
+    </w:lvl>
+    <w:lvl w:ilvl="7" w:tplc="20000003" w:tentative="1">
+      <w:start w:val="1"/>
+      <w:numFmt w:val="bullet"/>
+      <w:lvlText w:val="o"/>
+      <w:lvlJc w:val="left"/>
+      <w:pPr>
+        <w:ind w:left="5760" w:hanging="360"/>
+      </w:pPr>
+      <w:rPr>
+        <w:rFonts w:ascii="Courier New" w:hAnsi="Courier New" w:cs="Courier New" w:hint="default"/>
+      </w:rPr>
+    </w:lvl>
+    <w:lvl w:ilvl="8" w:tplc="20000005" w:tentative="1">
+      <w:start w:val="1"/>
+      <w:numFmt w:val="bullet"/>
+      <w:lvlText w:val=""/>
+      <w:lvlJc w:val="left"/>
+      <w:pPr>
+        <w:ind w:left="6480" w:hanging="360"/>
+      </w:pPr>
+      <w:rPr>
+        <w:rFonts w:ascii="Wingdings" w:hAnsi="Wingdings" w:hint="default"/>
+      </w:rPr>
+    </w:lvl>
+  </w:abstractNum>
+  <w:abstractNum w:abstractNumId="4" w15:restartNumberingAfterBreak="0">
     <w:nsid w:val="4B4A087E"/>
     <w:multiLevelType w:val="hybridMultilevel"/>
     <w:tmpl w:val="0ED66D78"/>
@@ -4770,7 +4629,7 @@
       </w:rPr>
     </w:lvl>
   </w:abstractNum>
-  <w:abstractNum w:abstractNumId="4" w15:restartNumberingAfterBreak="0">
+  <w:abstractNum w:abstractNumId="5" w15:restartNumberingAfterBreak="0">
     <w:nsid w:val="5543401D"/>
     <w:multiLevelType w:val="hybridMultilevel"/>
     <w:tmpl w:val="C34E36B0"/>
@@ -4882,7 +4741,7 @@
       </w:rPr>
     </w:lvl>
   </w:abstractNum>
-  <w:abstractNum w:abstractNumId="5" w15:restartNumberingAfterBreak="0">
+  <w:abstractNum w:abstractNumId="6" w15:restartNumberingAfterBreak="0">
     <w:nsid w:val="5BB1621B"/>
     <w:multiLevelType w:val="hybridMultilevel"/>
     <w:tmpl w:val="FFE49578"/>
@@ -4995,7 +4854,7 @@
       </w:rPr>
     </w:lvl>
   </w:abstractNum>
-  <w:abstractNum w:abstractNumId="6" w15:restartNumberingAfterBreak="0">
+  <w:abstractNum w:abstractNumId="7" w15:restartNumberingAfterBreak="0">
     <w:nsid w:val="5C446A41"/>
     <w:multiLevelType w:val="hybridMultilevel"/>
     <w:tmpl w:val="1B94645C"/>
@@ -5107,7 +4966,7 @@
       </w:rPr>
     </w:lvl>
   </w:abstractNum>
-  <w:abstractNum w:abstractNumId="7" w15:restartNumberingAfterBreak="0">
+  <w:abstractNum w:abstractNumId="8" w15:restartNumberingAfterBreak="0">
     <w:nsid w:val="616B1B21"/>
     <w:multiLevelType w:val="hybridMultilevel"/>
     <w:tmpl w:val="7200FCE6"/>
@@ -5199,7 +5058,7 @@
       </w:pPr>
     </w:lvl>
   </w:abstractNum>
-  <w:abstractNum w:abstractNumId="8" w15:restartNumberingAfterBreak="0">
+  <w:abstractNum w:abstractNumId="9" w15:restartNumberingAfterBreak="0">
     <w:nsid w:val="646552F4"/>
     <w:multiLevelType w:val="hybridMultilevel"/>
     <w:tmpl w:val="5956B15A"/>
@@ -5313,19 +5172,19 @@
     </w:lvl>
   </w:abstractNum>
   <w:num w:numId="1" w16cid:durableId="1970166851">
-    <w:abstractNumId w:val="3"/>
+    <w:abstractNumId w:val="4"/>
   </w:num>
   <w:num w:numId="2" w16cid:durableId="882253048">
-    <w:abstractNumId w:val="4"/>
+    <w:abstractNumId w:val="5"/>
   </w:num>
   <w:num w:numId="3" w16cid:durableId="1014303187">
     <w:abstractNumId w:val="2"/>
   </w:num>
   <w:num w:numId="4" w16cid:durableId="1544632138">
-    <w:abstractNumId w:val="7"/>
+    <w:abstractNumId w:val="8"/>
   </w:num>
   <w:num w:numId="5" w16cid:durableId="434862483">
-    <w:abstractNumId w:val="6"/>
+    <w:abstractNumId w:val="7"/>
   </w:num>
   <w:num w:numId="6" w16cid:durableId="1136414361">
     <w:abstractNumId w:val="0"/>
@@ -5334,10 +5193,13 @@
     <w:abstractNumId w:val="1"/>
   </w:num>
   <w:num w:numId="8" w16cid:durableId="309094262">
-    <w:abstractNumId w:val="5"/>
+    <w:abstractNumId w:val="6"/>
   </w:num>
   <w:num w:numId="9" w16cid:durableId="930309425">
-    <w:abstractNumId w:val="8"/>
+    <w:abstractNumId w:val="9"/>
+  </w:num>
+  <w:num w:numId="10" w16cid:durableId="707682061">
+    <w:abstractNumId w:val="3"/>
   </w:num>
 </w:numbering>
 </file>
@@ -6709,7 +6571,9 @@
     <w:rsid w:val="00535E00"/>
     <w:rsid w:val="007A657F"/>
     <w:rsid w:val="008266F3"/>
+    <w:rsid w:val="008D19DF"/>
     <w:rsid w:val="00D028B4"/>
+    <w:rsid w:val="00FA25D3"/>
     <w:rsid w:val="00FB2A76"/>
   </w:rsids>
   <m:mathPr>
@@ -7452,19 +7316,23 @@
 </file>
 
 <file path=customXml/item1.xml><?xml version="1.0" encoding="utf-8"?>
-<?mso-contentType ?>
-<FormTemplates xmlns="http://schemas.microsoft.com/sharepoint/v3/contenttype/forms">
-  <Display>DocumentLibraryForm</Display>
-  <Edit>DocumentLibraryForm</Edit>
-  <New>DocumentLibraryForm</New>
-</FormTemplates>
+<p:properties xmlns:p="http://schemas.microsoft.com/office/2006/metadata/properties" xmlns:xsi="http://www.w3.org/2001/XMLSchema-instance" xmlns:pc="http://schemas.microsoft.com/office/infopath/2007/PartnerControls">
+  <documentManagement>
+    <jeb5123c558143d5ab1e1526e87a8da0 xmlns="b7e4e9fd-5e36-4299-889f-f6136aff670e">
+      <Terms xmlns="http://schemas.microsoft.com/office/infopath/2007/PartnerControls"/>
+    </jeb5123c558143d5ab1e1526e87a8da0>
+    <_ip_UnifiedCompliancePolicyUIAction xmlns="http://schemas.microsoft.com/sharepoint/v3" xsi:nil="true"/>
+    <lcf76f155ced4ddcb4097134ff3c332f xmlns="b7e4e9fd-5e36-4299-889f-f6136aff670e">
+      <Terms xmlns="http://schemas.microsoft.com/office/infopath/2007/PartnerControls"/>
+    </lcf76f155ced4ddcb4097134ff3c332f>
+    <_ip_UnifiedCompliancePolicyProperties xmlns="http://schemas.microsoft.com/sharepoint/v3" xsi:nil="true"/>
+    <Cohort xmlns="b7e4e9fd-5e36-4299-889f-f6136aff670e" xsi:nil="true"/>
+    <TaxCatchAll xmlns="fbafb59e-d651-4668-8e65-f7f85ceca18b" xsi:nil="true"/>
+  </documentManagement>
+</p:properties>
 </file>
 
 <file path=customXml/item2.xml><?xml version="1.0" encoding="utf-8"?>
-<b:Sources xmlns:b="http://schemas.openxmlformats.org/officeDocument/2006/bibliography" xmlns="http://schemas.openxmlformats.org/officeDocument/2006/bibliography" SelectedStyle="\APASixthEditionOfficeOnline.xsl" StyleName="APA" Version="6"/>
-</file>
-
-<file path=customXml/item3.xml><?xml version="1.0" encoding="utf-8"?>
 <ct:contentTypeSchema xmlns:ct="http://schemas.microsoft.com/office/2006/metadata/contentType" xmlns:ma="http://schemas.microsoft.com/office/2006/metadata/properties/metaAttributes" ct:_="" ma:_="" ma:contentTypeName="Document" ma:contentTypeID="0x0101000C5151218AB56640BDBA68249A073511" ma:contentTypeVersion="32" ma:contentTypeDescription="Een nieuw document maken." ma:contentTypeScope="" ma:versionID="7e9fb552f0d596c71ebc189192e78dd5">
   <xsd:schema xmlns:xsd="http://www.w3.org/2001/XMLSchema" xmlns:xs="http://www.w3.org/2001/XMLSchema" xmlns:p="http://schemas.microsoft.com/office/2006/metadata/properties" xmlns:ns1="http://schemas.microsoft.com/sharepoint/v3" xmlns:ns2="b7e4e9fd-5e36-4299-889f-f6136aff670e" xmlns:ns3="fbafb59e-d651-4668-8e65-f7f85ceca18b" targetNamespace="http://schemas.microsoft.com/office/2006/metadata/properties" ma:root="true" ma:fieldsID="a35d9140d11b55c908d15b80a7e8ea7b" ns1:_="" ns2:_="" ns3:_="">
     <xsd:import namespace="http://schemas.microsoft.com/sharepoint/v3"/>
@@ -7765,40 +7633,32 @@
 </ct:contentTypeSchema>
 </file>
 
+<file path=customXml/item3.xml><?xml version="1.0" encoding="utf-8"?>
+<b:Sources xmlns:b="http://schemas.openxmlformats.org/officeDocument/2006/bibliography" xmlns="http://schemas.openxmlformats.org/officeDocument/2006/bibliography" SelectedStyle="\APASixthEditionOfficeOnline.xsl" StyleName="APA" Version="6"/>
+</file>
+
 <file path=customXml/item4.xml><?xml version="1.0" encoding="utf-8"?>
-<p:properties xmlns:p="http://schemas.microsoft.com/office/2006/metadata/properties" xmlns:xsi="http://www.w3.org/2001/XMLSchema-instance" xmlns:pc="http://schemas.microsoft.com/office/infopath/2007/PartnerControls">
-  <documentManagement>
-    <jeb5123c558143d5ab1e1526e87a8da0 xmlns="b7e4e9fd-5e36-4299-889f-f6136aff670e">
-      <Terms xmlns="http://schemas.microsoft.com/office/infopath/2007/PartnerControls"/>
-    </jeb5123c558143d5ab1e1526e87a8da0>
-    <_ip_UnifiedCompliancePolicyUIAction xmlns="http://schemas.microsoft.com/sharepoint/v3" xsi:nil="true"/>
-    <lcf76f155ced4ddcb4097134ff3c332f xmlns="b7e4e9fd-5e36-4299-889f-f6136aff670e">
-      <Terms xmlns="http://schemas.microsoft.com/office/infopath/2007/PartnerControls"/>
-    </lcf76f155ced4ddcb4097134ff3c332f>
-    <_ip_UnifiedCompliancePolicyProperties xmlns="http://schemas.microsoft.com/sharepoint/v3" xsi:nil="true"/>
-    <Cohort xmlns="b7e4e9fd-5e36-4299-889f-f6136aff670e" xsi:nil="true"/>
-    <TaxCatchAll xmlns="fbafb59e-d651-4668-8e65-f7f85ceca18b" xsi:nil="true"/>
-  </documentManagement>
-</p:properties>
+<?mso-contentType ?>
+<FormTemplates xmlns="http://schemas.microsoft.com/sharepoint/v3/contenttype/forms">
+  <Display>DocumentLibraryForm</Display>
+  <Edit>DocumentLibraryForm</Edit>
+  <New>DocumentLibraryForm</New>
+</FormTemplates>
 </file>
 
 <file path=customXml/itemProps1.xml><?xml version="1.0" encoding="utf-8"?>
-<ds:datastoreItem xmlns:ds="http://schemas.openxmlformats.org/officeDocument/2006/customXml" ds:itemID="{0A40A84B-351E-4840-98F4-E589742AB4BD}">
+<ds:datastoreItem xmlns:ds="http://schemas.openxmlformats.org/officeDocument/2006/customXml" ds:itemID="{7F26A801-F9B6-4CC3-B424-63B0B431BCCF}">
   <ds:schemaRefs>
-    <ds:schemaRef ds:uri="http://schemas.microsoft.com/sharepoint/v3/contenttype/forms"/>
+    <ds:schemaRef ds:uri="http://schemas.microsoft.com/office/2006/metadata/properties"/>
+    <ds:schemaRef ds:uri="http://schemas.microsoft.com/office/infopath/2007/PartnerControls"/>
+    <ds:schemaRef ds:uri="b7e4e9fd-5e36-4299-889f-f6136aff670e"/>
+    <ds:schemaRef ds:uri="http://schemas.microsoft.com/sharepoint/v3"/>
+    <ds:schemaRef ds:uri="fbafb59e-d651-4668-8e65-f7f85ceca18b"/>
   </ds:schemaRefs>
 </ds:datastoreItem>
 </file>
 
 <file path=customXml/itemProps2.xml><?xml version="1.0" encoding="utf-8"?>
-<ds:datastoreItem xmlns:ds="http://schemas.openxmlformats.org/officeDocument/2006/customXml" ds:itemID="{84AE4575-E7F0-4318-B2EF-06FA8A886BE0}">
-  <ds:schemaRefs>
-    <ds:schemaRef ds:uri="http://schemas.openxmlformats.org/officeDocument/2006/bibliography"/>
-  </ds:schemaRefs>
-</ds:datastoreItem>
-</file>
-
-<file path=customXml/itemProps3.xml><?xml version="1.0" encoding="utf-8"?>
 <ds:datastoreItem xmlns:ds="http://schemas.openxmlformats.org/officeDocument/2006/customXml" ds:itemID="{635F7D07-1E9B-417E-A150-1509A3DCB7EA}">
   <ds:schemaRefs>
     <ds:schemaRef ds:uri="http://schemas.microsoft.com/office/2006/metadata/contentType"/>
@@ -7818,20 +7678,18 @@
 </ds:datastoreItem>
 </file>
 
+<file path=customXml/itemProps3.xml><?xml version="1.0" encoding="utf-8"?>
+<ds:datastoreItem xmlns:ds="http://schemas.openxmlformats.org/officeDocument/2006/customXml" ds:itemID="{84AE4575-E7F0-4318-B2EF-06FA8A886BE0}">
+  <ds:schemaRefs>
+    <ds:schemaRef ds:uri="http://schemas.openxmlformats.org/officeDocument/2006/bibliography"/>
+  </ds:schemaRefs>
+</ds:datastoreItem>
+</file>
+
 <file path=customXml/itemProps4.xml><?xml version="1.0" encoding="utf-8"?>
-<ds:datastoreItem xmlns:ds="http://schemas.openxmlformats.org/officeDocument/2006/customXml" ds:itemID="{7F26A801-F9B6-4CC3-B424-63B0B431BCCF}">
+<ds:datastoreItem xmlns:ds="http://schemas.openxmlformats.org/officeDocument/2006/customXml" ds:itemID="{0A40A84B-351E-4840-98F4-E589742AB4BD}">
   <ds:schemaRefs>
-    <ds:schemaRef ds:uri="http://schemas.microsoft.com/office/infopath/2007/PartnerControls"/>
-    <ds:schemaRef ds:uri="http://purl.org/dc/elements/1.1/"/>
-    <ds:schemaRef ds:uri="http://schemas.microsoft.com/office/2006/documentManagement/types"/>
-    <ds:schemaRef ds:uri="http://purl.org/dc/dcmitype/"/>
-    <ds:schemaRef ds:uri="http://schemas.microsoft.com/office/2006/metadata/properties"/>
-    <ds:schemaRef ds:uri="http://schemas.openxmlformats.org/package/2006/metadata/core-properties"/>
-    <ds:schemaRef ds:uri="http://www.w3.org/XML/1998/namespace"/>
-    <ds:schemaRef ds:uri="fbafb59e-d651-4668-8e65-f7f85ceca18b"/>
-    <ds:schemaRef ds:uri="b7e4e9fd-5e36-4299-889f-f6136aff670e"/>
-    <ds:schemaRef ds:uri="http://schemas.microsoft.com/sharepoint/v3"/>
-    <ds:schemaRef ds:uri="http://purl.org/dc/terms/"/>
+    <ds:schemaRef ds:uri="http://schemas.microsoft.com/sharepoint/v3/contenttype/forms"/>
   </ds:schemaRefs>
 </ds:datastoreItem>
 </file>
</xml_diff>